<commit_message>
Project 1 updated docs
</commit_message>
<xml_diff>
--- a/Project _Task_1.docx
+++ b/Project _Task_1.docx
@@ -3,14 +3,41 @@
 <w:document xmlns:wpc="http://schemas.microsoft.com/office/word/2010/wordprocessingCanvas" xmlns:cx="http://schemas.microsoft.com/office/drawing/2014/chartex" xmlns:cx1="http://schemas.microsoft.com/office/drawing/2015/9/8/chartex" xmlns:mc="http://schemas.openxmlformats.org/markup-compatibility/2006" xmlns:o="urn:schemas-microsoft-com:office:office" xmlns:r="http://schemas.openxmlformats.org/officeDocument/2006/relationships" xmlns:m="http://schemas.openxmlformats.org/officeDocument/2006/math" xmlns:v="urn:schemas-microsoft-com:vml" xmlns:wp14="http://schemas.microsoft.com/office/word/2010/wordprocessingDrawing" xmlns:wp="http://schemas.openxmlformats.org/drawingml/2006/wordprocessingDrawing" xmlns:w10="urn:schemas-microsoft-com:office:word" xmlns:w="http://schemas.openxmlformats.org/wordprocessingml/2006/main" xmlns:w14="http://schemas.microsoft.com/office/word/2010/wordml" xmlns:w15="http://schemas.microsoft.com/office/word/2012/wordml" xmlns:w16se="http://schemas.microsoft.com/office/word/2015/wordml/symex" xmlns:wpg="http://schemas.microsoft.com/office/word/2010/wordprocessingGroup" xmlns:wpi="http://schemas.microsoft.com/office/word/2010/wordprocessingInk" xmlns:wne="http://schemas.microsoft.com/office/word/2006/wordml" xmlns:wps="http://schemas.microsoft.com/office/word/2010/wordprocessingShape" mc:Ignorable="w14 w15 w16se wp14">
   <w:body>
     <w:p>
-      <w:r>
-        <w:t>Project Docs:</w:t>
-      </w:r>
+      <w:pPr>
+        <w:rPr>
+          <w:b/>
+        </w:rPr>
+      </w:pPr>
+      <w:r>
+        <w:rPr>
+          <w:b/>
+        </w:rPr>
+        <w:t xml:space="preserve">Project </w:t>
+      </w:r>
+      <w:r>
+        <w:rPr>
+          <w:b/>
+        </w:rPr>
+        <w:t>Details</w:t>
+      </w:r>
+      <w:bookmarkStart w:id="0" w:name="_GoBack"/>
+      <w:bookmarkEnd w:id="0"/>
+      <w:proofErr w:type="gramStart"/>
+      <w:r>
+        <w:rPr>
+          <w:b/>
+        </w:rPr>
+        <w:t>:</w:t>
+      </w:r>
+      <w:proofErr w:type="gramEnd"/>
       <w:r>
         <w:br/>
       </w:r>
       <w:proofErr w:type="spellStart"/>
       <w:r>
+        <w:rPr>
+          <w:b/>
+        </w:rPr>
         <w:t>GithubURL</w:t>
       </w:r>
       <w:proofErr w:type="spellEnd"/>
@@ -18,30 +45,91 @@
         <w:t xml:space="preserve">: </w:t>
       </w:r>
       <w:r>
-        <w:t>github.com/</w:t>
+        <w:t>https://github.com/amvignesh/devops-build</w:t>
+      </w:r>
+      <w:r>
+        <w:br/>
+      </w:r>
+      <w:r>
+        <w:rPr>
+          <w:b/>
+        </w:rPr>
+        <w:t>Deployed Site URL</w:t>
+      </w:r>
+      <w:r>
+        <w:t xml:space="preserve">: </w:t>
+      </w:r>
+      <w:r>
+        <w:t>http://16.171.171.115/</w:t>
+      </w:r>
+      <w:r>
+        <w:br/>
+      </w:r>
+      <w:r>
+        <w:rPr>
+          <w:b/>
+        </w:rPr>
+        <w:t>Docker Images</w:t>
+      </w:r>
+      <w:r>
+        <w:rPr>
+          <w:b/>
+        </w:rPr>
+        <w:t xml:space="preserve">: </w:t>
       </w:r>
       <w:proofErr w:type="spellStart"/>
       <w:r>
-        <w:t>amvignesh</w:t>
+        <w:rPr>
+          <w:b/>
+        </w:rPr>
+        <w:t>vignesham</w:t>
       </w:r>
       <w:proofErr w:type="spellEnd"/>
       <w:r>
+        <w:rPr>
+          <w:b/>
+        </w:rPr>
         <w:t>/</w:t>
       </w:r>
       <w:proofErr w:type="spellStart"/>
       <w:r>
+        <w:rPr>
+          <w:b/>
+        </w:rPr>
         <w:t>devops</w:t>
       </w:r>
       <w:proofErr w:type="spellEnd"/>
       <w:r>
-        <w:t>-build</w:t>
-      </w:r>
-      <w:r>
-        <w:br/>
-      </w:r>
-      <w:r>
-        <w:br/>
-        <w:t>Docker:</w:t>
+        <w:rPr>
+          <w:b/>
+        </w:rPr>
+        <w:t>-app</w:t>
+      </w:r>
+      <w:r>
+        <w:rPr>
+          <w:b/>
+        </w:rPr>
+        <w:br/>
+      </w:r>
+      <w:r>
+        <w:rPr>
+          <w:b/>
+        </w:rPr>
+        <w:br/>
+      </w:r>
+      <w:proofErr w:type="spellStart"/>
+      <w:r>
+        <w:rPr>
+          <w:b/>
+        </w:rPr>
+        <w:t>DockerHub</w:t>
+      </w:r>
+      <w:proofErr w:type="spellEnd"/>
+      <w:r>
+        <w:rPr>
+          <w:b/>
+        </w:rPr>
+        <w:t xml:space="preserve"> Image Tags:</w:t>
       </w:r>
       <w:r>
         <w:br/>
@@ -51,9 +139,9 @@
           <w:noProof/>
         </w:rPr>
         <w:drawing>
-          <wp:inline distT="0" distB="0" distL="0" distR="0" wp14:anchorId="08A90C7F" wp14:editId="695D1406">
-            <wp:extent cx="5731510" cy="4304030"/>
-            <wp:effectExtent l="0" t="0" r="2540" b="1270"/>
+          <wp:inline distT="0" distB="0" distL="0" distR="0" wp14:anchorId="46F8ED26" wp14:editId="35F23736">
+            <wp:extent cx="2973016" cy="1214437"/>
+            <wp:effectExtent l="0" t="0" r="0" b="5080"/>
             <wp:docPr id="1" name="Picture 1"/>
             <wp:cNvGraphicFramePr>
               <a:graphicFrameLocks xmlns:a="http://schemas.openxmlformats.org/drawingml/2006/main" noChangeAspect="1"/>
@@ -74,7 +162,7 @@
                   <pic:spPr>
                     <a:xfrm>
                       <a:off x="0" y="0"/>
-                      <a:ext cx="5731510" cy="4304030"/>
+                      <a:ext cx="2977360" cy="1216211"/>
                     </a:xfrm>
                     <a:prstGeom prst="rect">
                       <a:avLst/>
@@ -94,14 +182,34 @@
       </w:r>
       <w:r>
         <w:rPr>
+          <w:b/>
+        </w:rPr>
+        <w:t>Jenkins</w:t>
+      </w:r>
+      <w:r>
+        <w:rPr>
+          <w:b/>
+        </w:rPr>
+        <w:t xml:space="preserve"> Login Page</w:t>
+      </w:r>
+      <w:r>
+        <w:rPr>
+          <w:b/>
+        </w:rPr>
+        <w:t>:</w:t>
+      </w:r>
+      <w:r>
+        <w:br/>
+      </w:r>
+      <w:r>
+        <w:rPr>
           <w:noProof/>
         </w:rPr>
-        <w:lastRenderedPageBreak/>
         <w:drawing>
-          <wp:inline distT="0" distB="0" distL="0" distR="0" wp14:anchorId="3056604A" wp14:editId="5827DF49">
-            <wp:extent cx="5731510" cy="4254500"/>
-            <wp:effectExtent l="0" t="0" r="2540" b="0"/>
-            <wp:docPr id="2" name="Picture 2"/>
+          <wp:inline distT="0" distB="0" distL="0" distR="0" wp14:anchorId="1B3183CD" wp14:editId="5DE0CC8F">
+            <wp:extent cx="2753972" cy="1400175"/>
+            <wp:effectExtent l="0" t="0" r="8890" b="0"/>
+            <wp:docPr id="7" name="Picture 7"/>
             <wp:cNvGraphicFramePr>
               <a:graphicFrameLocks xmlns:a="http://schemas.openxmlformats.org/drawingml/2006/main" noChangeAspect="1"/>
             </wp:cNvGraphicFramePr>
@@ -121,7 +229,7 @@
                   <pic:spPr>
                     <a:xfrm>
                       <a:off x="0" y="0"/>
-                      <a:ext cx="5731510" cy="4254500"/>
+                      <a:ext cx="2758340" cy="1402396"/>
                     </a:xfrm>
                     <a:prstGeom prst="rect">
                       <a:avLst/>
@@ -137,8 +245,10 @@
         <w:br/>
       </w:r>
       <w:r>
-        <w:br/>
-        <w:t>Jenkins:</w:t>
+        <w:rPr>
+          <w:b/>
+        </w:rPr>
+        <w:t>Configuration Page:</w:t>
       </w:r>
       <w:r>
         <w:br/>
@@ -148,10 +258,10 @@
           <w:noProof/>
         </w:rPr>
         <w:drawing>
-          <wp:inline distT="0" distB="0" distL="0" distR="0" wp14:anchorId="01C8AEA9" wp14:editId="3C964A16">
-            <wp:extent cx="5731510" cy="2468880"/>
-            <wp:effectExtent l="0" t="0" r="2540" b="7620"/>
-            <wp:docPr id="3" name="Picture 3"/>
+          <wp:inline distT="0" distB="0" distL="0" distR="0" wp14:anchorId="1B64A246" wp14:editId="572592D5">
+            <wp:extent cx="2843213" cy="1427905"/>
+            <wp:effectExtent l="0" t="0" r="0" b="1270"/>
+            <wp:docPr id="8" name="Picture 8"/>
             <wp:cNvGraphicFramePr>
               <a:graphicFrameLocks xmlns:a="http://schemas.openxmlformats.org/drawingml/2006/main" noChangeAspect="1"/>
             </wp:cNvGraphicFramePr>
@@ -171,7 +281,7 @@
                   <pic:spPr>
                     <a:xfrm>
                       <a:off x="0" y="0"/>
-                      <a:ext cx="5731510" cy="2468880"/>
+                      <a:ext cx="2854704" cy="1433676"/>
                     </a:xfrm>
                     <a:prstGeom prst="rect">
                       <a:avLst/>
@@ -184,27 +294,28 @@
         </w:drawing>
       </w:r>
       <w:r>
-        <w:br/>
-      </w:r>
-      <w:r>
-        <w:br/>
-      </w:r>
-      <w:r>
-        <w:lastRenderedPageBreak/>
-        <w:t>AWS:</w:t>
-      </w:r>
-      <w:r>
-        <w:br/>
-      </w:r>
+        <w:rPr>
+          <w:b/>
+        </w:rPr>
+        <w:br/>
+        <w:t>Execution page:</w:t>
+      </w:r>
+    </w:p>
+    <w:p>
+      <w:pPr>
+        <w:rPr>
+          <w:b/>
+        </w:rPr>
+      </w:pPr>
       <w:r>
         <w:rPr>
           <w:noProof/>
         </w:rPr>
         <w:drawing>
-          <wp:inline distT="0" distB="0" distL="0" distR="0" wp14:anchorId="2A6C3860" wp14:editId="255657FD">
-            <wp:extent cx="5731510" cy="2461895"/>
-            <wp:effectExtent l="0" t="0" r="2540" b="0"/>
-            <wp:docPr id="5" name="Picture 5"/>
+          <wp:inline distT="0" distB="0" distL="0" distR="0" wp14:anchorId="6A63FDF5" wp14:editId="2A5908C4">
+            <wp:extent cx="2168066" cy="881062"/>
+            <wp:effectExtent l="0" t="0" r="3810" b="0"/>
+            <wp:docPr id="9" name="Picture 9"/>
             <wp:cNvGraphicFramePr>
               <a:graphicFrameLocks xmlns:a="http://schemas.openxmlformats.org/drawingml/2006/main" noChangeAspect="1"/>
             </wp:cNvGraphicFramePr>
@@ -224,7 +335,7 @@
                   <pic:spPr>
                     <a:xfrm>
                       <a:off x="0" y="0"/>
-                      <a:ext cx="5731510" cy="2461895"/>
+                      <a:ext cx="2188128" cy="889215"/>
                     </a:xfrm>
                     <a:prstGeom prst="rect">
                       <a:avLst/>
@@ -241,13 +352,26 @@
       </w:r>
       <w:r>
         <w:rPr>
+          <w:b/>
+        </w:rPr>
+        <w:t>AWS:</w:t>
+      </w:r>
+    </w:p>
+    <w:p>
+      <w:pPr>
+        <w:rPr>
+          <w:b/>
+        </w:rPr>
+      </w:pPr>
+      <w:r>
+        <w:rPr>
           <w:noProof/>
         </w:rPr>
         <w:drawing>
-          <wp:inline distT="0" distB="0" distL="0" distR="0" wp14:anchorId="25D1C8B5" wp14:editId="6A9EEF24">
-            <wp:extent cx="5731510" cy="2428240"/>
-            <wp:effectExtent l="0" t="0" r="2540" b="0"/>
-            <wp:docPr id="6" name="Picture 6"/>
+          <wp:inline distT="0" distB="0" distL="0" distR="0" wp14:anchorId="268E56CA" wp14:editId="7EA28713">
+            <wp:extent cx="2719388" cy="1371143"/>
+            <wp:effectExtent l="0" t="0" r="5080" b="635"/>
+            <wp:docPr id="10" name="Picture 10"/>
             <wp:cNvGraphicFramePr>
               <a:graphicFrameLocks xmlns:a="http://schemas.openxmlformats.org/drawingml/2006/main" noChangeAspect="1"/>
             </wp:cNvGraphicFramePr>
@@ -267,7 +391,7 @@
                   <pic:spPr>
                     <a:xfrm>
                       <a:off x="0" y="0"/>
-                      <a:ext cx="5731510" cy="2428240"/>
+                      <a:ext cx="2727981" cy="1375476"/>
                     </a:xfrm>
                     <a:prstGeom prst="rect">
                       <a:avLst/>
@@ -279,20 +403,23 @@
           </wp:inline>
         </w:drawing>
       </w:r>
-      <w:bookmarkStart w:id="0" w:name="_GoBack"/>
-      <w:bookmarkEnd w:id="0"/>
-      <w:r>
-        <w:br/>
-      </w:r>
+    </w:p>
+    <w:p>
+      <w:pPr>
+        <w:rPr>
+          <w:b/>
+        </w:rPr>
+      </w:pPr>
       <w:r>
         <w:rPr>
           <w:noProof/>
         </w:rPr>
+        <w:lastRenderedPageBreak/>
         <w:drawing>
-          <wp:inline distT="0" distB="0" distL="0" distR="0" wp14:anchorId="53590B7F" wp14:editId="7CEE0F56">
-            <wp:extent cx="5731510" cy="2197100"/>
-            <wp:effectExtent l="0" t="0" r="2540" b="0"/>
-            <wp:docPr id="4" name="Picture 4"/>
+          <wp:inline distT="0" distB="0" distL="0" distR="0" wp14:anchorId="5CE177A8" wp14:editId="276B2535">
+            <wp:extent cx="3138488" cy="1560899"/>
+            <wp:effectExtent l="0" t="0" r="5080" b="1270"/>
+            <wp:docPr id="11" name="Picture 11"/>
             <wp:cNvGraphicFramePr>
               <a:graphicFrameLocks xmlns:a="http://schemas.openxmlformats.org/drawingml/2006/main" noChangeAspect="1"/>
             </wp:cNvGraphicFramePr>
@@ -312,7 +439,113 @@
                   <pic:spPr>
                     <a:xfrm>
                       <a:off x="0" y="0"/>
-                      <a:ext cx="5731510" cy="2197100"/>
+                      <a:ext cx="3159815" cy="1571506"/>
+                    </a:xfrm>
+                    <a:prstGeom prst="rect">
+                      <a:avLst/>
+                    </a:prstGeom>
+                  </pic:spPr>
+                </pic:pic>
+              </a:graphicData>
+            </a:graphic>
+          </wp:inline>
+        </w:drawing>
+      </w:r>
+    </w:p>
+    <w:p>
+      <w:pPr>
+        <w:rPr>
+          <w:b/>
+        </w:rPr>
+      </w:pPr>
+      <w:r>
+        <w:rPr>
+          <w:noProof/>
+        </w:rPr>
+        <w:drawing>
+          <wp:inline distT="0" distB="0" distL="0" distR="0" wp14:anchorId="14D41970" wp14:editId="7FD62722">
+            <wp:extent cx="3228223" cy="1357313"/>
+            <wp:effectExtent l="0" t="0" r="0" b="0"/>
+            <wp:docPr id="12" name="Picture 12"/>
+            <wp:cNvGraphicFramePr>
+              <a:graphicFrameLocks xmlns:a="http://schemas.openxmlformats.org/drawingml/2006/main" noChangeAspect="1"/>
+            </wp:cNvGraphicFramePr>
+            <a:graphic xmlns:a="http://schemas.openxmlformats.org/drawingml/2006/main">
+              <a:graphicData uri="http://schemas.openxmlformats.org/drawingml/2006/picture">
+                <pic:pic xmlns:pic="http://schemas.openxmlformats.org/drawingml/2006/picture">
+                  <pic:nvPicPr>
+                    <pic:cNvPr id="1" name=""/>
+                    <pic:cNvPicPr/>
+                  </pic:nvPicPr>
+                  <pic:blipFill>
+                    <a:blip r:embed="rId10"/>
+                    <a:stretch>
+                      <a:fillRect/>
+                    </a:stretch>
+                  </pic:blipFill>
+                  <pic:spPr>
+                    <a:xfrm>
+                      <a:off x="0" y="0"/>
+                      <a:ext cx="3237020" cy="1361012"/>
+                    </a:xfrm>
+                    <a:prstGeom prst="rect">
+                      <a:avLst/>
+                    </a:prstGeom>
+                  </pic:spPr>
+                </pic:pic>
+              </a:graphicData>
+            </a:graphic>
+          </wp:inline>
+        </w:drawing>
+      </w:r>
+    </w:p>
+    <w:p>
+      <w:pPr>
+        <w:rPr>
+          <w:b/>
+        </w:rPr>
+      </w:pPr>
+      <w:r>
+        <w:rPr>
+          <w:b/>
+        </w:rPr>
+        <w:t>Deployed Page:</w:t>
+      </w:r>
+      <w:r>
+        <w:rPr>
+          <w:b/>
+        </w:rPr>
+        <w:br/>
+      </w:r>
+      <w:r>
+        <w:rPr>
+          <w:noProof/>
+        </w:rPr>
+        <w:drawing>
+          <wp:inline distT="0" distB="0" distL="0" distR="0" wp14:anchorId="005FE701" wp14:editId="7B4E1EA7">
+            <wp:extent cx="2595563" cy="753708"/>
+            <wp:effectExtent l="0" t="0" r="0" b="8890"/>
+            <wp:docPr id="13" name="Picture 13"/>
+            <wp:cNvGraphicFramePr>
+              <a:graphicFrameLocks xmlns:a="http://schemas.openxmlformats.org/drawingml/2006/main" noChangeAspect="1"/>
+            </wp:cNvGraphicFramePr>
+            <a:graphic xmlns:a="http://schemas.openxmlformats.org/drawingml/2006/main">
+              <a:graphicData uri="http://schemas.openxmlformats.org/drawingml/2006/picture">
+                <pic:pic xmlns:pic="http://schemas.openxmlformats.org/drawingml/2006/picture">
+                  <pic:nvPicPr>
+                    <pic:cNvPr id="1" name=""/>
+                    <pic:cNvPicPr/>
+                  </pic:nvPicPr>
+                  <pic:blipFill>
+                    <a:blip r:embed="rId11"/>
+                    <a:stretch>
+                      <a:fillRect/>
+                    </a:stretch>
+                  </pic:blipFill>
+                  <pic:spPr>
+                    <a:xfrm>
+                      <a:off x="0" y="0"/>
+                      <a:ext cx="2607281" cy="757111"/>
                     </a:xfrm>
                     <a:prstGeom prst="rect">
                       <a:avLst/>

</xml_diff>